<commit_message>
Added UML Updated Proposal
</commit_message>
<xml_diff>
--- a/Project Proposal.docx
+++ b/Project Proposal.docx
@@ -109,7 +109,18 @@
         <w:pStyle w:val="Heading2"/>
       </w:pPr>
       <w:r>
-        <w:t>Manual Character Creation</w:t>
+        <w:t xml:space="preserve">Manual Character </w:t>
+      </w:r>
+      <w:proofErr w:type="gramStart"/>
+      <w:r>
+        <w:t>Creation</w:t>
+      </w:r>
+      <w:r>
+        <w:t>[</w:t>
+      </w:r>
+      <w:proofErr w:type="gramEnd"/>
+      <w:r>
+        <w:t>1]</w:t>
       </w:r>
     </w:p>
     <w:p>
@@ -131,7 +142,18 @@
         </w:numPr>
       </w:pPr>
       <w:r>
-        <w:t>App will validate that user input follows rules of the game.</w:t>
+        <w:t>App will validate that user</w:t>
+      </w:r>
+      <w:r>
+        <w:t xml:space="preserve"> input follows rules of </w:t>
+      </w:r>
+      <w:proofErr w:type="spellStart"/>
+      <w:r>
+        <w:t>PathFinder</w:t>
+      </w:r>
+      <w:proofErr w:type="spellEnd"/>
+      <w:r>
+        <w:t>.</w:t>
       </w:r>
     </w:p>
     <w:p>
@@ -150,7 +172,18 @@
         <w:pStyle w:val="Heading2"/>
       </w:pPr>
       <w:r>
-        <w:t>Random Character Creation by Template</w:t>
+        <w:t xml:space="preserve">Random Character Creation by </w:t>
+      </w:r>
+      <w:proofErr w:type="gramStart"/>
+      <w:r>
+        <w:t>Template</w:t>
+      </w:r>
+      <w:r>
+        <w:t>[</w:t>
+      </w:r>
+      <w:proofErr w:type="gramEnd"/>
+      <w:r>
+        <w:t>2]</w:t>
       </w:r>
     </w:p>
     <w:p>
@@ -182,7 +215,18 @@
         <w:pStyle w:val="Heading2"/>
       </w:pPr>
       <w:r>
-        <w:t>Data Persistence and Display</w:t>
+        <w:t xml:space="preserve">Data Persistence and </w:t>
+      </w:r>
+      <w:proofErr w:type="gramStart"/>
+      <w:r>
+        <w:t>Display</w:t>
+      </w:r>
+      <w:r>
+        <w:t>[</w:t>
+      </w:r>
+      <w:proofErr w:type="gramEnd"/>
+      <w:r>
+        <w:t>1]</w:t>
       </w:r>
     </w:p>
     <w:p>
@@ -231,6 +275,76 @@
     </w:p>
     <w:p>
       <w:pPr>
+        <w:pStyle w:val="Heading2"/>
+      </w:pPr>
+      <w:r>
+        <w:t xml:space="preserve">Dungeon and Dragons Manual &amp; Random Character </w:t>
+      </w:r>
+      <w:proofErr w:type="gramStart"/>
+      <w:r>
+        <w:t>Creation[</w:t>
+      </w:r>
+      <w:proofErr w:type="gramEnd"/>
+      <w:r>
+        <w:t>3]</w:t>
+      </w:r>
+    </w:p>
+    <w:p>
+      <w:pPr>
+        <w:pStyle w:val="ListParagraph"/>
+        <w:numPr>
+          <w:ilvl w:val="0"/>
+          <w:numId w:val="14"/>
+        </w:numPr>
+      </w:pPr>
+      <w:r>
+        <w:t>Same as manual &amp; random character creation but with D&amp;D rules.</w:t>
+      </w:r>
+    </w:p>
+    <w:p>
+      <w:pPr>
+        <w:pStyle w:val="Heading2"/>
+      </w:pPr>
+      <w:r>
+        <w:t>Expansion and 3</w:t>
+      </w:r>
+      <w:r>
+        <w:rPr>
+          <w:vertAlign w:val="superscript"/>
+        </w:rPr>
+        <w:t>rd</w:t>
+      </w:r>
+      <w:r>
+        <w:t xml:space="preserve"> Party Races and Classes for </w:t>
+      </w:r>
+      <w:proofErr w:type="spellStart"/>
+      <w:proofErr w:type="gramStart"/>
+      <w:r>
+        <w:t>PathFinder</w:t>
+      </w:r>
+      <w:proofErr w:type="spellEnd"/>
+      <w:r>
+        <w:t>[</w:t>
+      </w:r>
+      <w:proofErr w:type="gramEnd"/>
+      <w:r>
+        <w:t>3]</w:t>
+      </w:r>
+    </w:p>
+    <w:p>
+      <w:pPr>
+        <w:pStyle w:val="ListParagraph"/>
+        <w:numPr>
+          <w:ilvl w:val="0"/>
+          <w:numId w:val="14"/>
+        </w:numPr>
+      </w:pPr>
+      <w:r>
+        <w:t>Add the races and classes from non-core rulebook</w:t>
+      </w:r>
+    </w:p>
+    <w:p>
+      <w:pPr>
         <w:pStyle w:val="Heading1"/>
       </w:pPr>
       <w:r>
@@ -273,6 +387,7 @@
         </w:numPr>
       </w:pPr>
       <w:r>
+        <w:lastRenderedPageBreak/>
         <w:t>I</w:t>
       </w:r>
       <w:r>
@@ -301,11 +416,8 @@
         <w:pStyle w:val="Heading1"/>
       </w:pPr>
       <w:r>
-        <w:lastRenderedPageBreak/>
         <w:t>Part 3: Basic Design</w:t>
       </w:r>
-      <w:bookmarkStart w:id="0" w:name="_GoBack"/>
-      <w:bookmarkEnd w:id="0"/>
     </w:p>
     <w:p>
       <w:r>
@@ -314,9 +426,9 @@
         </w:rPr>
         <w:drawing>
           <wp:inline distT="0" distB="0" distL="0" distR="0">
-            <wp:extent cx="5012871" cy="4446902"/>
+            <wp:extent cx="5943600" cy="3836670"/>
             <wp:effectExtent l="0" t="0" r="0" b="0"/>
-            <wp:docPr id="1" name="Picture 1"/>
+            <wp:docPr id="2" name="Picture 2"/>
             <wp:cNvGraphicFramePr>
               <a:graphicFrameLocks xmlns:a="http://schemas.openxmlformats.org/drawingml/2006/main" noChangeAspect="1"/>
             </wp:cNvGraphicFramePr>
@@ -324,11 +436,11 @@
               <a:graphicData uri="http://schemas.openxmlformats.org/drawingml/2006/picture">
                 <pic:pic xmlns:pic="http://schemas.openxmlformats.org/drawingml/2006/picture">
                   <pic:nvPicPr>
-                    <pic:cNvPr id="1" name="finalOOP.png"/>
+                    <pic:cNvPr id="2" name="finalOOPpart1.jpg"/>
                     <pic:cNvPicPr/>
                   </pic:nvPicPr>
                   <pic:blipFill>
-                    <a:blip r:embed="rId6">
+                    <a:blip r:embed="rId6" cstate="print">
                       <a:extLst>
                         <a:ext uri="{28A0092B-C50C-407E-A947-70E740481C1C}">
                           <a14:useLocalDpi xmlns:a14="http://schemas.microsoft.com/office/drawing/2010/main" val="0"/>
@@ -342,7 +454,7 @@
                   <pic:spPr>
                     <a:xfrm>
                       <a:off x="0" y="0"/>
-                      <a:ext cx="5018677" cy="4452053"/>
+                      <a:ext cx="5943600" cy="3836670"/>
                     </a:xfrm>
                     <a:prstGeom prst="rect">
                       <a:avLst/>
@@ -356,10 +468,62 @@
       </w:r>
     </w:p>
     <w:p>
+      <w:bookmarkStart w:id="0" w:name="_GoBack"/>
+      <w:r>
+        <w:rPr>
+          <w:noProof/>
+        </w:rPr>
+        <w:lastRenderedPageBreak/>
+        <w:drawing>
+          <wp:inline distT="0" distB="0" distL="0" distR="0">
+            <wp:extent cx="1721485" cy="8229600"/>
+            <wp:effectExtent l="0" t="0" r="0" b="0"/>
+            <wp:docPr id="4" name="Picture 4"/>
+            <wp:cNvGraphicFramePr>
+              <a:graphicFrameLocks xmlns:a="http://schemas.openxmlformats.org/drawingml/2006/main" noChangeAspect="1"/>
+            </wp:cNvGraphicFramePr>
+            <a:graphic xmlns:a="http://schemas.openxmlformats.org/drawingml/2006/main">
+              <a:graphicData uri="http://schemas.openxmlformats.org/drawingml/2006/picture">
+                <pic:pic xmlns:pic="http://schemas.openxmlformats.org/drawingml/2006/picture">
+                  <pic:nvPicPr>
+                    <pic:cNvPr id="4" name="finalOOPcharactersheet.jpg"/>
+                    <pic:cNvPicPr/>
+                  </pic:nvPicPr>
+                  <pic:blipFill>
+                    <a:blip r:embed="rId7">
+                      <a:extLst>
+                        <a:ext uri="{28A0092B-C50C-407E-A947-70E740481C1C}">
+                          <a14:useLocalDpi xmlns:a14="http://schemas.microsoft.com/office/drawing/2010/main" val="0"/>
+                        </a:ext>
+                      </a:extLst>
+                    </a:blip>
+                    <a:stretch>
+                      <a:fillRect/>
+                    </a:stretch>
+                  </pic:blipFill>
+                  <pic:spPr>
+                    <a:xfrm>
+                      <a:off x="0" y="0"/>
+                      <a:ext cx="1721485" cy="8229600"/>
+                    </a:xfrm>
+                    <a:prstGeom prst="rect">
+                      <a:avLst/>
+                    </a:prstGeom>
+                  </pic:spPr>
+                </pic:pic>
+              </a:graphicData>
+            </a:graphic>
+          </wp:inline>
+        </w:drawing>
+      </w:r>
+      <w:bookmarkEnd w:id="0"/>
+    </w:p>
+    <w:p>
       <w:pPr>
         <w:pStyle w:val="Heading1"/>
       </w:pPr>
       <w:r>
+        <w:lastRenderedPageBreak/>
         <w:t xml:space="preserve">Part 4: </w:t>
       </w:r>
       <w:r>
@@ -1790,6 +1954,119 @@
       <w:pPr>
         <w:ind w:left="4320" w:hanging="1440"/>
       </w:pPr>
+    </w:lvl>
+  </w:abstractNum>
+  <w:abstractNum w:abstractNumId="13" w15:restartNumberingAfterBreak="0">
+    <w:nsid w:val="68A30645"/>
+    <w:multiLevelType w:val="hybridMultilevel"/>
+    <w:tmpl w:val="409E802C"/>
+    <w:lvl w:ilvl="0" w:tplc="04090001">
+      <w:start w:val="1"/>
+      <w:numFmt w:val="bullet"/>
+      <w:lvlText w:val=""/>
+      <w:lvlJc w:val="left"/>
+      <w:pPr>
+        <w:ind w:left="720" w:hanging="360"/>
+      </w:pPr>
+      <w:rPr>
+        <w:rFonts w:ascii="Symbol" w:hAnsi="Symbol" w:hint="default"/>
+      </w:rPr>
+    </w:lvl>
+    <w:lvl w:ilvl="1" w:tplc="04090003" w:tentative="1">
+      <w:start w:val="1"/>
+      <w:numFmt w:val="bullet"/>
+      <w:lvlText w:val="o"/>
+      <w:lvlJc w:val="left"/>
+      <w:pPr>
+        <w:ind w:left="1440" w:hanging="360"/>
+      </w:pPr>
+      <w:rPr>
+        <w:rFonts w:ascii="Courier New" w:hAnsi="Courier New" w:cs="Courier New" w:hint="default"/>
+      </w:rPr>
+    </w:lvl>
+    <w:lvl w:ilvl="2" w:tplc="04090005" w:tentative="1">
+      <w:start w:val="1"/>
+      <w:numFmt w:val="bullet"/>
+      <w:lvlText w:val=""/>
+      <w:lvlJc w:val="left"/>
+      <w:pPr>
+        <w:ind w:left="2160" w:hanging="360"/>
+      </w:pPr>
+      <w:rPr>
+        <w:rFonts w:ascii="Wingdings" w:hAnsi="Wingdings" w:hint="default"/>
+      </w:rPr>
+    </w:lvl>
+    <w:lvl w:ilvl="3" w:tplc="04090001" w:tentative="1">
+      <w:start w:val="1"/>
+      <w:numFmt w:val="bullet"/>
+      <w:lvlText w:val=""/>
+      <w:lvlJc w:val="left"/>
+      <w:pPr>
+        <w:ind w:left="2880" w:hanging="360"/>
+      </w:pPr>
+      <w:rPr>
+        <w:rFonts w:ascii="Symbol" w:hAnsi="Symbol" w:hint="default"/>
+      </w:rPr>
+    </w:lvl>
+    <w:lvl w:ilvl="4" w:tplc="04090003" w:tentative="1">
+      <w:start w:val="1"/>
+      <w:numFmt w:val="bullet"/>
+      <w:lvlText w:val="o"/>
+      <w:lvlJc w:val="left"/>
+      <w:pPr>
+        <w:ind w:left="3600" w:hanging="360"/>
+      </w:pPr>
+      <w:rPr>
+        <w:rFonts w:ascii="Courier New" w:hAnsi="Courier New" w:cs="Courier New" w:hint="default"/>
+      </w:rPr>
+    </w:lvl>
+    <w:lvl w:ilvl="5" w:tplc="04090005" w:tentative="1">
+      <w:start w:val="1"/>
+      <w:numFmt w:val="bullet"/>
+      <w:lvlText w:val=""/>
+      <w:lvlJc w:val="left"/>
+      <w:pPr>
+        <w:ind w:left="4320" w:hanging="360"/>
+      </w:pPr>
+      <w:rPr>
+        <w:rFonts w:ascii="Wingdings" w:hAnsi="Wingdings" w:hint="default"/>
+      </w:rPr>
+    </w:lvl>
+    <w:lvl w:ilvl="6" w:tplc="04090001" w:tentative="1">
+      <w:start w:val="1"/>
+      <w:numFmt w:val="bullet"/>
+      <w:lvlText w:val=""/>
+      <w:lvlJc w:val="left"/>
+      <w:pPr>
+        <w:ind w:left="5040" w:hanging="360"/>
+      </w:pPr>
+      <w:rPr>
+        <w:rFonts w:ascii="Symbol" w:hAnsi="Symbol" w:hint="default"/>
+      </w:rPr>
+    </w:lvl>
+    <w:lvl w:ilvl="7" w:tplc="04090003" w:tentative="1">
+      <w:start w:val="1"/>
+      <w:numFmt w:val="bullet"/>
+      <w:lvlText w:val="o"/>
+      <w:lvlJc w:val="left"/>
+      <w:pPr>
+        <w:ind w:left="5760" w:hanging="360"/>
+      </w:pPr>
+      <w:rPr>
+        <w:rFonts w:ascii="Courier New" w:hAnsi="Courier New" w:cs="Courier New" w:hint="default"/>
+      </w:rPr>
+    </w:lvl>
+    <w:lvl w:ilvl="8" w:tplc="04090005" w:tentative="1">
+      <w:start w:val="1"/>
+      <w:numFmt w:val="bullet"/>
+      <w:lvlText w:val=""/>
+      <w:lvlJc w:val="left"/>
+      <w:pPr>
+        <w:ind w:left="6480" w:hanging="360"/>
+      </w:pPr>
+      <w:rPr>
+        <w:rFonts w:ascii="Wingdings" w:hAnsi="Wingdings" w:hint="default"/>
+      </w:rPr>
     </w:lvl>
   </w:abstractNum>
   <w:num w:numId="1">
@@ -1830,6 +2107,9 @@
   </w:num>
   <w:num w:numId="13">
     <w:abstractNumId w:val="11"/>
+  </w:num>
+  <w:num w:numId="14">
+    <w:abstractNumId w:val="13"/>
   </w:num>
 </w:numbering>
 </file>
@@ -2726,7 +3006,7 @@
 </file>
 
 <file path=customXml/itemProps1.xml><?xml version="1.0" encoding="utf-8"?>
-<ds:datastoreItem xmlns:ds="http://schemas.openxmlformats.org/officeDocument/2006/customXml" ds:itemID="{15412369-B3A8-4012-8722-4308971BBFF8}">
+<ds:datastoreItem xmlns:ds="http://schemas.openxmlformats.org/officeDocument/2006/customXml" ds:itemID="{4C679EA2-F76E-4646-ADCD-486AA57E3896}">
   <ds:schemaRefs>
     <ds:schemaRef ds:uri="http://schemas.openxmlformats.org/officeDocument/2006/bibliography"/>
   </ds:schemaRefs>

</xml_diff>